<commit_message>
Update thong tin transform component
</commit_message>
<xml_diff>
--- a/HuongDanUnity.docx
+++ b/HuongDanUnity.docx
@@ -4,6 +4,7 @@
   <w:body>
     <w:p>
       <w:pPr>
+        <w:jc w:val="both"/>
         <w:rPr>
           <w:lang w:val="en-US"/>
         </w:rPr>
@@ -12,6 +13,11 @@
     <w:p>
       <w:pPr>
         <w:pStyle w:val="Heading2"/>
+        <w:numPr>
+          <w:ilvl w:val="0"/>
+          <w:numId w:val="13"/>
+        </w:numPr>
+        <w:jc w:val="both"/>
         <w:rPr>
           <w:lang w:val="en-US"/>
         </w:rPr>
@@ -30,6 +36,7 @@
           <w:ilvl w:val="0"/>
           <w:numId w:val="2"/>
         </w:numPr>
+        <w:jc w:val="both"/>
         <w:rPr>
           <w:lang w:val="en-US"/>
         </w:rPr>
@@ -72,6 +79,7 @@
           <w:ilvl w:val="0"/>
           <w:numId w:val="2"/>
         </w:numPr>
+        <w:jc w:val="both"/>
         <w:rPr>
           <w:lang w:val="en-US"/>
         </w:rPr>
@@ -90,6 +98,7 @@
           <w:ilvl w:val="0"/>
           <w:numId w:val="2"/>
         </w:numPr>
+        <w:jc w:val="both"/>
         <w:rPr>
           <w:lang w:val="en-US"/>
         </w:rPr>
@@ -105,6 +114,7 @@
       <w:pPr>
         <w:pStyle w:val="IntenseQuote"/>
         <w:ind w:left="0" w:right="95"/>
+        <w:jc w:val="both"/>
       </w:pPr>
       <w:r>
         <w:t xml:space="preserve">Lưu ý: Có thể cài đặt nền tảng build game để xác định kích thước màn hình hiển thị của game từ trước: Open </w:t>
@@ -119,6 +129,11 @@
     <w:p>
       <w:pPr>
         <w:pStyle w:val="Heading2"/>
+        <w:numPr>
+          <w:ilvl w:val="0"/>
+          <w:numId w:val="13"/>
+        </w:numPr>
+        <w:jc w:val="both"/>
         <w:rPr>
           <w:lang w:val="en-US"/>
         </w:rPr>
@@ -137,6 +152,7 @@
           <w:ilvl w:val="0"/>
           <w:numId w:val="2"/>
         </w:numPr>
+        <w:jc w:val="both"/>
         <w:rPr>
           <w:lang w:val="en-US"/>
         </w:rPr>
@@ -155,6 +171,7 @@
           <w:ilvl w:val="1"/>
           <w:numId w:val="2"/>
         </w:numPr>
+        <w:jc w:val="both"/>
         <w:rPr>
           <w:lang w:val="en-US"/>
         </w:rPr>
@@ -181,6 +198,7 @@
           <w:ilvl w:val="1"/>
           <w:numId w:val="2"/>
         </w:numPr>
+        <w:jc w:val="both"/>
         <w:rPr>
           <w:lang w:val="en-US"/>
         </w:rPr>
@@ -223,6 +241,7 @@
           <w:ilvl w:val="1"/>
           <w:numId w:val="2"/>
         </w:numPr>
+        <w:jc w:val="both"/>
         <w:rPr>
           <w:lang w:val="en-US"/>
         </w:rPr>
@@ -285,6 +304,7 @@
           <w:ilvl w:val="0"/>
           <w:numId w:val="2"/>
         </w:numPr>
+        <w:jc w:val="both"/>
         <w:rPr>
           <w:lang w:val="en-US"/>
         </w:rPr>
@@ -317,6 +337,7 @@
           <w:ilvl w:val="0"/>
           <w:numId w:val="2"/>
         </w:numPr>
+        <w:jc w:val="both"/>
         <w:rPr>
           <w:lang w:val="en-US"/>
         </w:rPr>
@@ -335,6 +356,7 @@
           <w:ilvl w:val="1"/>
           <w:numId w:val="2"/>
         </w:numPr>
+        <w:jc w:val="both"/>
         <w:rPr>
           <w:lang w:val="en-US"/>
         </w:rPr>
@@ -361,6 +383,7 @@
           <w:ilvl w:val="1"/>
           <w:numId w:val="2"/>
         </w:numPr>
+        <w:jc w:val="both"/>
         <w:rPr>
           <w:lang w:val="en-US"/>
         </w:rPr>
@@ -409,15 +432,28 @@
           <w:ilvl w:val="1"/>
           <w:numId w:val="2"/>
         </w:numPr>
-        <w:rPr>
-          <w:lang w:val="en-US"/>
-        </w:rPr>
-      </w:pPr>
-      <w:r>
-        <w:rPr>
-          <w:lang w:val="en-US"/>
-        </w:rPr>
-        <w:t xml:space="preserve">Cách 3: Kéo thả các object được tạo sẵn từ các thư mục ở thẻ </w:t>
+        <w:jc w:val="both"/>
+        <w:rPr>
+          <w:lang w:val="en-US"/>
+        </w:rPr>
+      </w:pPr>
+      <w:r>
+        <w:rPr>
+          <w:lang w:val="en-US"/>
+        </w:rPr>
+        <w:t>Cách 3: Kéo thả các object được tạo sẵn từ các thư mục</w:t>
+      </w:r>
+      <w:r>
+        <w:rPr>
+          <w:lang w:val="en-US"/>
+        </w:rPr>
+        <w:t xml:space="preserve"> (được download hoặc thiết kế trước)</w:t>
+      </w:r>
+      <w:r>
+        <w:rPr>
+          <w:lang w:val="en-US"/>
+        </w:rPr>
+        <w:t xml:space="preserve"> ở thẻ </w:t>
       </w:r>
       <w:r>
         <w:rPr>
@@ -449,27 +485,65 @@
           <w:ilvl w:val="0"/>
           <w:numId w:val="2"/>
         </w:numPr>
-        <w:rPr>
-          <w:lang w:val="en-US"/>
-        </w:rPr>
-      </w:pPr>
-      <w:r>
-        <w:rPr>
-          <w:lang w:val="en-US"/>
-        </w:rPr>
-        <w:t>Thông tin chi tiết của các đối tượng, bao gồm các component</w:t>
-      </w:r>
-      <w:r>
-        <w:rPr>
-          <w:lang w:val="en-US"/>
-        </w:rPr>
-        <w:t xml:space="preserve"> (Chi tiết xem ở phần Component) và script (có thể có hoặc không) của chúng. </w:t>
+        <w:jc w:val="both"/>
+        <w:rPr>
+          <w:lang w:val="en-US"/>
+        </w:rPr>
+      </w:pPr>
+      <w:r>
+        <w:rPr>
+          <w:lang w:val="en-US"/>
+        </w:rPr>
+        <w:t>Thông tin chi tiết của các đối tượ</w:t>
+      </w:r>
+      <w:r>
+        <w:rPr>
+          <w:lang w:val="en-US"/>
+        </w:rPr>
+        <w:t>ng</w:t>
+      </w:r>
+      <w:r>
+        <w:rPr>
+          <w:lang w:val="en-US"/>
+        </w:rPr>
+        <w:t xml:space="preserve"> bao gồm </w:t>
+      </w:r>
+      <w:r>
+        <w:rPr>
+          <w:lang w:val="en-US"/>
+        </w:rPr>
+        <w:t xml:space="preserve">tên, tên thẻ (tag) và tên lớp (Layer) </w:t>
+      </w:r>
+      <w:r>
+        <w:rPr>
+          <w:lang w:val="en-US"/>
+        </w:rPr>
+        <w:t>các component</w:t>
+      </w:r>
+      <w:r>
+        <w:rPr>
+          <w:lang w:val="en-US"/>
+        </w:rPr>
+        <w:t xml:space="preserve"> (Chi tiết xem ở phần Component) và script (có thể có hoặc không) của chúng.</w:t>
+      </w:r>
+      <w:r>
+        <w:rPr>
+          <w:lang w:val="en-US"/>
+        </w:rPr>
+        <w:t xml:space="preserve"> </w:t>
+      </w:r>
+      <w:r>
+        <w:rPr>
+          <w:lang w:val="en-US"/>
+        </w:rPr>
+        <w:t xml:space="preserve"> </w:t>
       </w:r>
     </w:p>
     <w:p>
       <w:pPr>
         <w:pStyle w:val="IntenseQuote"/>
         <w:ind w:left="0" w:right="95"/>
+        <w:jc w:val="both"/>
         <w:rPr>
           <w:lang w:val="en-US"/>
         </w:rPr>
@@ -480,8 +554,6 @@
         </w:rPr>
         <w:t xml:space="preserve">Lưu ý: </w:t>
       </w:r>
-      <w:bookmarkStart w:id="0" w:name="_GoBack"/>
-      <w:bookmarkEnd w:id="0"/>
       <w:r>
         <w:rPr>
           <w:lang w:val="en-US"/>
@@ -498,53 +570,1322 @@
     <w:p>
       <w:pPr>
         <w:pStyle w:val="ListParagraph"/>
-        <w:rPr>
-          <w:lang w:val="en-US"/>
-        </w:rPr>
-      </w:pPr>
+        <w:jc w:val="both"/>
+        <w:rPr>
+          <w:lang w:val="en-US"/>
+        </w:rPr>
+      </w:pPr>
+    </w:p>
+    <w:p>
+      <w:pPr>
+        <w:pStyle w:val="Heading2"/>
+        <w:numPr>
+          <w:ilvl w:val="0"/>
+          <w:numId w:val="13"/>
+        </w:numPr>
+        <w:jc w:val="both"/>
+        <w:rPr>
+          <w:lang w:val="en-US"/>
+        </w:rPr>
+      </w:pPr>
+      <w:r>
+        <w:rPr>
+          <w:lang w:val="en-US"/>
+        </w:rPr>
+        <w:t>Các component và tác dụng</w:t>
+      </w:r>
+    </w:p>
+    <w:p>
+      <w:pPr>
+        <w:jc w:val="both"/>
+        <w:rPr>
+          <w:lang w:val="en-US"/>
+        </w:rPr>
+      </w:pPr>
+      <w:r>
+        <w:rPr>
+          <w:lang w:val="en-US"/>
+        </w:rPr>
+        <w:t xml:space="preserve">Các components của một đối tượng được hiển thị ở cửa sổ </w:t>
+      </w:r>
+      <w:r>
+        <w:rPr>
+          <w:b/>
+          <w:lang w:val="en-US"/>
+        </w:rPr>
+        <w:t>Inspector</w:t>
+      </w:r>
+      <w:r>
+        <w:rPr>
+          <w:lang w:val="en-US"/>
+        </w:rPr>
+        <w:t>. Để tạo môt component:</w:t>
+      </w:r>
     </w:p>
     <w:p>
       <w:pPr>
         <w:pStyle w:val="ListParagraph"/>
         <w:numPr>
           <w:ilvl w:val="0"/>
-          <w:numId w:val="4"/>
+          <w:numId w:val="2"/>
         </w:numPr>
-        <w:ind w:left="0"/>
-        <w:rPr>
-          <w:lang w:val="en-US"/>
-        </w:rPr>
-      </w:pPr>
-      <w:r>
-        <w:rPr>
-          <w:lang w:val="en-US"/>
-        </w:rPr>
-        <w:t xml:space="preserve">Nên sử dụng </w:t>
-      </w:r>
-    </w:p>
-    <w:p>
-      <w:pPr>
-        <w:pStyle w:val="Heading2"/>
-        <w:rPr>
-          <w:lang w:val="en-US"/>
-        </w:rPr>
-      </w:pPr>
-      <w:r>
-        <w:rPr>
-          <w:lang w:val="en-US"/>
-        </w:rPr>
-        <w:t>Thiết lập camera</w:t>
-      </w:r>
-    </w:p>
-    <w:p>
-      <w:pPr>
-        <w:pStyle w:val="Heading4"/>
+        <w:jc w:val="both"/>
+        <w:rPr>
+          <w:lang w:val="en-US"/>
+        </w:rPr>
+      </w:pPr>
+      <w:r>
+        <w:rPr>
+          <w:lang w:val="en-US"/>
+        </w:rPr>
+        <w:t xml:space="preserve">Cách 1: Trên thanh </w:t>
+      </w:r>
+      <w:r>
+        <w:rPr>
+          <w:b/>
+          <w:i/>
+          <w:lang w:val="en-US"/>
+        </w:rPr>
+        <w:t xml:space="preserve">Menu </w:t>
+      </w:r>
+      <w:r>
+        <w:rPr>
+          <w:lang w:val="en-US"/>
+        </w:rPr>
+        <w:t xml:space="preserve"> chọn </w:t>
+      </w:r>
+      <w:r>
+        <w:rPr>
+          <w:b/>
+          <w:i/>
+          <w:lang w:val="en-US"/>
+        </w:rPr>
+        <w:t>Component</w:t>
+      </w:r>
+    </w:p>
+    <w:p>
+      <w:pPr>
+        <w:pStyle w:val="ListParagraph"/>
         <w:numPr>
           <w:ilvl w:val="0"/>
-          <w:numId w:val="7"/>
+          <w:numId w:val="2"/>
         </w:numPr>
-        <w:rPr>
-          <w:lang w:val="en-US"/>
+        <w:jc w:val="both"/>
+        <w:rPr>
+          <w:lang w:val="en-US"/>
+        </w:rPr>
+      </w:pPr>
+      <w:r>
+        <w:rPr>
+          <w:lang w:val="en-US"/>
+        </w:rPr>
+        <w:t xml:space="preserve">Cách 2: Trên cửa sổ </w:t>
+      </w:r>
+      <w:r>
+        <w:rPr>
+          <w:b/>
+          <w:i/>
+          <w:lang w:val="en-US"/>
+        </w:rPr>
+        <w:t>Inspector</w:t>
+      </w:r>
+      <w:r>
+        <w:rPr>
+          <w:b/>
+          <w:lang w:val="en-US"/>
+        </w:rPr>
+        <w:t xml:space="preserve"> </w:t>
+      </w:r>
+      <w:r>
+        <w:rPr>
+          <w:lang w:val="en-US"/>
+        </w:rPr>
+        <w:t xml:space="preserve">chọn </w:t>
+      </w:r>
+      <w:r>
+        <w:rPr>
+          <w:b/>
+          <w:i/>
+          <w:lang w:val="en-US"/>
+        </w:rPr>
+        <w:t>Add Component</w:t>
+      </w:r>
+    </w:p>
+    <w:p>
+      <w:pPr>
+        <w:jc w:val="both"/>
+        <w:rPr>
+          <w:lang w:val="en-US"/>
+        </w:rPr>
+      </w:pPr>
+    </w:p>
+    <w:p>
+      <w:pPr>
+        <w:pStyle w:val="ListParagraph"/>
+        <w:numPr>
+          <w:ilvl w:val="0"/>
+          <w:numId w:val="12"/>
+        </w:numPr>
+        <w:jc w:val="both"/>
+        <w:rPr>
+          <w:lang w:val="en-US"/>
+        </w:rPr>
+      </w:pPr>
+      <w:r>
+        <w:rPr>
+          <w:lang w:val="en-US"/>
+        </w:rPr>
+        <w:t xml:space="preserve">Hàm gọi 1 Component: </w:t>
+      </w:r>
+    </w:p>
+    <w:p>
+      <w:pPr>
+        <w:pStyle w:val="HTMLPreformatted"/>
+        <w:pBdr>
+          <w:top w:val="single" w:sz="6" w:space="15" w:color="DDDDDD"/>
+          <w:left w:val="single" w:sz="6" w:space="15" w:color="DDDDDD"/>
+          <w:bottom w:val="single" w:sz="6" w:space="15" w:color="DDDDDD"/>
+          <w:right w:val="single" w:sz="6" w:space="15" w:color="DDDDDD"/>
+        </w:pBdr>
+        <w:shd w:val="clear" w:color="auto" w:fill="FFFFFF"/>
+        <w:jc w:val="both"/>
+        <w:rPr>
+          <w:rFonts w:ascii="Consolas" w:hAnsi="Consolas"/>
+          <w:b/>
+          <w:color w:val="455463"/>
+          <w:sz w:val="19"/>
+          <w:szCs w:val="23"/>
+        </w:rPr>
+      </w:pPr>
+      <w:r>
+        <w:rPr>
+          <w:rFonts w:ascii="Consolas" w:hAnsi="Consolas"/>
+          <w:b/>
+          <w:color w:val="455463"/>
+          <w:sz w:val="19"/>
+          <w:szCs w:val="23"/>
+        </w:rPr>
+        <w:t>GetComponent&lt;</w:t>
+      </w:r>
+      <w:r>
+        <w:rPr>
+          <w:rFonts w:ascii="Consolas" w:hAnsi="Consolas"/>
+          <w:b/>
+          <w:color w:val="455463"/>
+          <w:sz w:val="19"/>
+          <w:szCs w:val="23"/>
+        </w:rPr>
+        <w:t>[Tên_Component]</w:t>
+      </w:r>
+      <w:r>
+        <w:rPr>
+          <w:rFonts w:ascii="Consolas" w:hAnsi="Consolas"/>
+          <w:b/>
+          <w:color w:val="455463"/>
+          <w:sz w:val="19"/>
+          <w:szCs w:val="23"/>
+        </w:rPr>
+        <w:t>&gt;</w:t>
+      </w:r>
+      <w:r>
+        <w:rPr>
+          <w:rFonts w:ascii="Consolas" w:hAnsi="Consolas"/>
+          <w:b/>
+          <w:color w:val="455463"/>
+          <w:sz w:val="19"/>
+          <w:szCs w:val="23"/>
+        </w:rPr>
+        <w:t>();</w:t>
+      </w:r>
+    </w:p>
+    <w:p>
+      <w:pPr>
+        <w:jc w:val="both"/>
+        <w:rPr>
+          <w:lang w:val="en-US"/>
+        </w:rPr>
+      </w:pPr>
+      <w:r>
+        <w:rPr>
+          <w:lang w:val="en-US"/>
+        </w:rPr>
+        <w:br w:type="page"/>
+      </w:r>
+    </w:p>
+    <w:p>
+      <w:pPr>
+        <w:pStyle w:val="ListParagraph"/>
+        <w:numPr>
+          <w:ilvl w:val="0"/>
+          <w:numId w:val="12"/>
+        </w:numPr>
+        <w:jc w:val="both"/>
+        <w:rPr>
+          <w:lang w:val="en-US"/>
+        </w:rPr>
+      </w:pPr>
+      <w:r>
+        <w:rPr>
+          <w:lang w:val="en-US"/>
+        </w:rPr>
+        <w:lastRenderedPageBreak/>
+        <w:t xml:space="preserve">Hàm </w:t>
+      </w:r>
+      <w:r>
+        <w:rPr>
+          <w:rFonts w:ascii="Consolas" w:eastAsia="Times New Roman" w:hAnsi="Consolas" w:cs="Courier New"/>
+          <w:b/>
+          <w:color w:val="455463"/>
+          <w:sz w:val="23"/>
+          <w:szCs w:val="23"/>
+          <w:lang w:eastAsia="en-GB"/>
+        </w:rPr>
+        <w:t>Compare.Tag</w:t>
+      </w:r>
+      <w:r>
+        <w:rPr>
+          <w:lang w:val="en-US"/>
+        </w:rPr>
+        <w:t>, thường được sử dụng</w:t>
+      </w:r>
+      <w:r>
+        <w:rPr>
+          <w:lang w:val="en-US"/>
+        </w:rPr>
+        <w:t xml:space="preserve"> trong việc tương tác giữa đối tượng này với đối tượng khác:</w:t>
+      </w:r>
+    </w:p>
+    <w:p>
+      <w:pPr>
+        <w:pStyle w:val="HTMLPreformatted"/>
+        <w:pBdr>
+          <w:top w:val="single" w:sz="6" w:space="15" w:color="DDDDDD"/>
+          <w:left w:val="single" w:sz="6" w:space="15" w:color="DDDDDD"/>
+          <w:bottom w:val="single" w:sz="6" w:space="15" w:color="DDDDDD"/>
+          <w:right w:val="single" w:sz="6" w:space="15" w:color="DDDDDD"/>
+        </w:pBdr>
+        <w:shd w:val="clear" w:color="auto" w:fill="FFFFFF"/>
+        <w:jc w:val="both"/>
+        <w:rPr>
+          <w:rFonts w:ascii="Consolas" w:hAnsi="Consolas"/>
+          <w:color w:val="455463"/>
+          <w:sz w:val="17"/>
+          <w:szCs w:val="23"/>
+        </w:rPr>
+      </w:pPr>
+      <w:r>
+        <w:rPr>
+          <w:rFonts w:ascii="Consolas" w:hAnsi="Consolas"/>
+          <w:color w:val="455463"/>
+          <w:sz w:val="17"/>
+          <w:szCs w:val="23"/>
+        </w:rPr>
+        <w:t>using UnityEngine;</w:t>
+      </w:r>
+    </w:p>
+    <w:p>
+      <w:pPr>
+        <w:pStyle w:val="HTMLPreformatted"/>
+        <w:pBdr>
+          <w:top w:val="single" w:sz="6" w:space="15" w:color="DDDDDD"/>
+          <w:left w:val="single" w:sz="6" w:space="15" w:color="DDDDDD"/>
+          <w:bottom w:val="single" w:sz="6" w:space="15" w:color="DDDDDD"/>
+          <w:right w:val="single" w:sz="6" w:space="15" w:color="DDDDDD"/>
+        </w:pBdr>
+        <w:shd w:val="clear" w:color="auto" w:fill="FFFFFF"/>
+        <w:jc w:val="both"/>
+        <w:rPr>
+          <w:rFonts w:ascii="Consolas" w:hAnsi="Consolas"/>
+          <w:color w:val="455463"/>
+          <w:sz w:val="17"/>
+          <w:szCs w:val="23"/>
+        </w:rPr>
+      </w:pPr>
+      <w:r>
+        <w:rPr>
+          <w:rFonts w:ascii="Consolas" w:hAnsi="Consolas"/>
+          <w:color w:val="455463"/>
+          <w:sz w:val="17"/>
+          <w:szCs w:val="23"/>
+        </w:rPr>
+        <w:t>using System.Collections;</w:t>
+      </w:r>
+      <w:r>
+        <w:rPr>
+          <w:rFonts w:ascii="Consolas" w:hAnsi="Consolas"/>
+          <w:color w:val="455463"/>
+          <w:sz w:val="17"/>
+          <w:szCs w:val="23"/>
+        </w:rPr>
+        <w:br/>
+      </w:r>
+      <w:r>
+        <w:rPr>
+          <w:rFonts w:ascii="Consolas" w:hAnsi="Consolas"/>
+          <w:color w:val="455463"/>
+          <w:sz w:val="17"/>
+          <w:szCs w:val="23"/>
+        </w:rPr>
+        <w:br/>
+        <w:t xml:space="preserve">public class ExampleClass : </w:t>
+      </w:r>
+      <w:hyperlink r:id="rId5" w:history="1">
+        <w:r>
+          <w:rPr>
+            <w:rStyle w:val="Hyperlink"/>
+            <w:rFonts w:ascii="Consolas" w:eastAsiaTheme="majorEastAsia" w:hAnsi="Consolas"/>
+            <w:color w:val="B83C82"/>
+            <w:sz w:val="17"/>
+            <w:szCs w:val="23"/>
+          </w:rPr>
+          <w:t>MonoBehaviour</w:t>
+        </w:r>
+      </w:hyperlink>
+      <w:r>
+        <w:rPr>
+          <w:rFonts w:ascii="Consolas" w:hAnsi="Consolas"/>
+          <w:color w:val="455463"/>
+          <w:sz w:val="17"/>
+          <w:szCs w:val="23"/>
+        </w:rPr>
+        <w:t xml:space="preserve"> {</w:t>
+      </w:r>
+    </w:p>
+    <w:p>
+      <w:pPr>
+        <w:pStyle w:val="HTMLPreformatted"/>
+        <w:pBdr>
+          <w:top w:val="single" w:sz="6" w:space="15" w:color="DDDDDD"/>
+          <w:left w:val="single" w:sz="6" w:space="15" w:color="DDDDDD"/>
+          <w:bottom w:val="single" w:sz="6" w:space="15" w:color="DDDDDD"/>
+          <w:right w:val="single" w:sz="6" w:space="15" w:color="DDDDDD"/>
+        </w:pBdr>
+        <w:shd w:val="clear" w:color="auto" w:fill="FFFFFF"/>
+        <w:jc w:val="both"/>
+        <w:rPr>
+          <w:rFonts w:ascii="Consolas" w:hAnsi="Consolas"/>
+          <w:color w:val="455463"/>
+          <w:sz w:val="17"/>
+          <w:szCs w:val="23"/>
+        </w:rPr>
+      </w:pPr>
+      <w:r>
+        <w:rPr>
+          <w:rFonts w:ascii="Consolas" w:hAnsi="Consolas"/>
+          <w:color w:val="455463"/>
+          <w:sz w:val="17"/>
+          <w:szCs w:val="23"/>
+        </w:rPr>
+        <w:t xml:space="preserve">    void OnTriggerEnter(</w:t>
+      </w:r>
+      <w:hyperlink r:id="rId6" w:history="1">
+        <w:r>
+          <w:rPr>
+            <w:rStyle w:val="Hyperlink"/>
+            <w:rFonts w:ascii="Consolas" w:eastAsiaTheme="majorEastAsia" w:hAnsi="Consolas"/>
+            <w:color w:val="B83C82"/>
+            <w:sz w:val="17"/>
+            <w:szCs w:val="23"/>
+          </w:rPr>
+          <w:t>Collider</w:t>
+        </w:r>
+      </w:hyperlink>
+      <w:r>
+        <w:rPr>
+          <w:rFonts w:ascii="Consolas" w:hAnsi="Consolas"/>
+          <w:color w:val="455463"/>
+          <w:sz w:val="17"/>
+          <w:szCs w:val="23"/>
+        </w:rPr>
+        <w:t xml:space="preserve"> other) {</w:t>
+      </w:r>
+    </w:p>
+    <w:p>
+      <w:pPr>
+        <w:pStyle w:val="HTMLPreformatted"/>
+        <w:pBdr>
+          <w:top w:val="single" w:sz="6" w:space="15" w:color="DDDDDD"/>
+          <w:left w:val="single" w:sz="6" w:space="15" w:color="DDDDDD"/>
+          <w:bottom w:val="single" w:sz="6" w:space="15" w:color="DDDDDD"/>
+          <w:right w:val="single" w:sz="6" w:space="15" w:color="DDDDDD"/>
+        </w:pBdr>
+        <w:shd w:val="clear" w:color="auto" w:fill="FFFFFF"/>
+        <w:jc w:val="both"/>
+        <w:rPr>
+          <w:rFonts w:ascii="Consolas" w:hAnsi="Consolas"/>
+          <w:color w:val="455463"/>
+          <w:sz w:val="17"/>
+          <w:szCs w:val="23"/>
+        </w:rPr>
+      </w:pPr>
+      <w:r>
+        <w:rPr>
+          <w:rFonts w:ascii="Consolas" w:hAnsi="Consolas"/>
+          <w:color w:val="455463"/>
+          <w:sz w:val="17"/>
+          <w:szCs w:val="23"/>
+        </w:rPr>
+        <w:t xml:space="preserve">        if (other.CompareTag("Player"))</w:t>
+      </w:r>
+    </w:p>
+    <w:p>
+      <w:pPr>
+        <w:pStyle w:val="HTMLPreformatted"/>
+        <w:pBdr>
+          <w:top w:val="single" w:sz="6" w:space="15" w:color="DDDDDD"/>
+          <w:left w:val="single" w:sz="6" w:space="15" w:color="DDDDDD"/>
+          <w:bottom w:val="single" w:sz="6" w:space="15" w:color="DDDDDD"/>
+          <w:right w:val="single" w:sz="6" w:space="15" w:color="DDDDDD"/>
+        </w:pBdr>
+        <w:shd w:val="clear" w:color="auto" w:fill="FFFFFF"/>
+        <w:jc w:val="both"/>
+        <w:rPr>
+          <w:rFonts w:ascii="Consolas" w:hAnsi="Consolas"/>
+          <w:color w:val="455463"/>
+          <w:sz w:val="17"/>
+          <w:szCs w:val="23"/>
+        </w:rPr>
+      </w:pPr>
+      <w:r>
+        <w:rPr>
+          <w:rFonts w:ascii="Consolas" w:hAnsi="Consolas"/>
+          <w:color w:val="455463"/>
+          <w:sz w:val="17"/>
+          <w:szCs w:val="23"/>
+        </w:rPr>
+        <w:t xml:space="preserve">            Destroy(other.gameObject);</w:t>
+      </w:r>
+    </w:p>
+    <w:p>
+      <w:pPr>
+        <w:pStyle w:val="HTMLPreformatted"/>
+        <w:pBdr>
+          <w:top w:val="single" w:sz="6" w:space="15" w:color="DDDDDD"/>
+          <w:left w:val="single" w:sz="6" w:space="15" w:color="DDDDDD"/>
+          <w:bottom w:val="single" w:sz="6" w:space="15" w:color="DDDDDD"/>
+          <w:right w:val="single" w:sz="6" w:space="15" w:color="DDDDDD"/>
+        </w:pBdr>
+        <w:shd w:val="clear" w:color="auto" w:fill="FFFFFF"/>
+        <w:jc w:val="both"/>
+        <w:rPr>
+          <w:rFonts w:ascii="Consolas" w:hAnsi="Consolas"/>
+          <w:color w:val="455463"/>
+          <w:sz w:val="17"/>
+          <w:szCs w:val="23"/>
+        </w:rPr>
+      </w:pPr>
+      <w:r>
+        <w:rPr>
+          <w:rFonts w:ascii="Consolas" w:hAnsi="Consolas"/>
+          <w:color w:val="455463"/>
+          <w:sz w:val="17"/>
+          <w:szCs w:val="23"/>
+        </w:rPr>
+        <w:t xml:space="preserve">        </w:t>
+      </w:r>
+    </w:p>
+    <w:p>
+      <w:pPr>
+        <w:pStyle w:val="HTMLPreformatted"/>
+        <w:pBdr>
+          <w:top w:val="single" w:sz="6" w:space="15" w:color="DDDDDD"/>
+          <w:left w:val="single" w:sz="6" w:space="15" w:color="DDDDDD"/>
+          <w:bottom w:val="single" w:sz="6" w:space="15" w:color="DDDDDD"/>
+          <w:right w:val="single" w:sz="6" w:space="15" w:color="DDDDDD"/>
+        </w:pBdr>
+        <w:shd w:val="clear" w:color="auto" w:fill="FFFFFF"/>
+        <w:jc w:val="both"/>
+        <w:rPr>
+          <w:rFonts w:ascii="Consolas" w:hAnsi="Consolas"/>
+          <w:color w:val="455463"/>
+          <w:sz w:val="17"/>
+          <w:szCs w:val="23"/>
+        </w:rPr>
+      </w:pPr>
+      <w:r>
+        <w:rPr>
+          <w:rFonts w:ascii="Consolas" w:hAnsi="Consolas"/>
+          <w:color w:val="455463"/>
+          <w:sz w:val="17"/>
+          <w:szCs w:val="23"/>
+        </w:rPr>
+        <w:t xml:space="preserve">    }</w:t>
+      </w:r>
+    </w:p>
+    <w:p>
+      <w:pPr>
+        <w:pStyle w:val="HTMLPreformatted"/>
+        <w:pBdr>
+          <w:top w:val="single" w:sz="6" w:space="15" w:color="DDDDDD"/>
+          <w:left w:val="single" w:sz="6" w:space="15" w:color="DDDDDD"/>
+          <w:bottom w:val="single" w:sz="6" w:space="15" w:color="DDDDDD"/>
+          <w:right w:val="single" w:sz="6" w:space="15" w:color="DDDDDD"/>
+        </w:pBdr>
+        <w:shd w:val="clear" w:color="auto" w:fill="FFFFFF"/>
+        <w:jc w:val="both"/>
+        <w:rPr>
+          <w:rFonts w:ascii="Consolas" w:hAnsi="Consolas"/>
+          <w:color w:val="455463"/>
+          <w:sz w:val="17"/>
+          <w:szCs w:val="23"/>
+        </w:rPr>
+      </w:pPr>
+      <w:r>
+        <w:rPr>
+          <w:rFonts w:ascii="Consolas" w:hAnsi="Consolas"/>
+          <w:color w:val="455463"/>
+          <w:sz w:val="17"/>
+          <w:szCs w:val="23"/>
+        </w:rPr>
+        <w:t>}</w:t>
+      </w:r>
+    </w:p>
+    <w:p>
+      <w:pPr>
+        <w:spacing w:line="240" w:lineRule="auto"/>
+        <w:jc w:val="both"/>
+        <w:rPr>
+          <w:lang w:val="en-US"/>
+        </w:rPr>
+      </w:pPr>
+    </w:p>
+    <w:p>
+      <w:pPr>
+        <w:pStyle w:val="ListParagraph"/>
+        <w:numPr>
+          <w:ilvl w:val="0"/>
+          <w:numId w:val="12"/>
+        </w:numPr>
+        <w:jc w:val="both"/>
+        <w:rPr>
+          <w:lang w:val="en-US"/>
+        </w:rPr>
+      </w:pPr>
+      <w:r>
+        <w:rPr>
+          <w:lang w:val="en-US"/>
+        </w:rPr>
+        <w:t>Hàm trả về giá trị lớp mặt nạ layer của người dùng</w:t>
+      </w:r>
+    </w:p>
+    <w:p>
+      <w:pPr>
+        <w:pStyle w:val="HTMLPreformatted"/>
+        <w:numPr>
+          <w:ilvl w:val="0"/>
+          <w:numId w:val="12"/>
+        </w:numPr>
+        <w:pBdr>
+          <w:top w:val="single" w:sz="6" w:space="15" w:color="DDDDDD"/>
+          <w:left w:val="single" w:sz="6" w:space="15" w:color="DDDDDD"/>
+          <w:bottom w:val="single" w:sz="6" w:space="15" w:color="DDDDDD"/>
+          <w:right w:val="single" w:sz="6" w:space="15" w:color="DDDDDD"/>
+        </w:pBdr>
+        <w:shd w:val="clear" w:color="auto" w:fill="FFFFFF"/>
+        <w:spacing w:after="450"/>
+        <w:ind w:left="284"/>
+        <w:jc w:val="both"/>
+        <w:rPr>
+          <w:rFonts w:ascii="Consolas" w:hAnsi="Consolas"/>
+          <w:color w:val="455463"/>
+          <w:sz w:val="17"/>
+          <w:szCs w:val="23"/>
+        </w:rPr>
+      </w:pPr>
+      <w:hyperlink r:id="rId7" w:history="1">
+        <w:r>
+          <w:rPr>
+            <w:rStyle w:val="Hyperlink"/>
+            <w:rFonts w:ascii="Consolas" w:eastAsiaTheme="majorEastAsia" w:hAnsi="Consolas"/>
+            <w:color w:val="B83C82"/>
+            <w:sz w:val="17"/>
+            <w:szCs w:val="23"/>
+          </w:rPr>
+          <w:t>LayerMask.GetMask</w:t>
+        </w:r>
+      </w:hyperlink>
+      <w:r>
+        <w:rPr>
+          <w:rFonts w:ascii="Consolas" w:hAnsi="Consolas"/>
+          <w:color w:val="455463"/>
+          <w:sz w:val="17"/>
+          <w:szCs w:val="23"/>
+        </w:rPr>
+        <w:t xml:space="preserve"> ("UserLayerA", "UserLayerB")</w:t>
+      </w:r>
+    </w:p>
+    <w:p>
+      <w:pPr>
+        <w:jc w:val="both"/>
+        <w:rPr>
+          <w:lang w:val="en-US"/>
+        </w:rPr>
+      </w:pPr>
+    </w:p>
+    <w:p>
+      <w:pPr>
+        <w:jc w:val="both"/>
+        <w:rPr>
+          <w:lang w:val="en-US"/>
+        </w:rPr>
+      </w:pPr>
+      <w:r>
+        <w:rPr>
+          <w:lang w:val="en-US"/>
+        </w:rPr>
+        <w:t>Dưới đây là một số component thường xuyên sử dụng</w:t>
+      </w:r>
+    </w:p>
+    <w:p>
+      <w:pPr>
+        <w:jc w:val="both"/>
+        <w:rPr>
+          <w:lang w:val="en-US"/>
+        </w:rPr>
+      </w:pPr>
+    </w:p>
+    <w:p>
+      <w:pPr>
+        <w:pStyle w:val="Heading7"/>
+        <w:numPr>
+          <w:ilvl w:val="0"/>
+          <w:numId w:val="11"/>
+        </w:numPr>
+        <w:jc w:val="both"/>
+        <w:rPr>
+          <w:lang w:val="en-US"/>
+        </w:rPr>
+      </w:pPr>
+      <w:r>
+        <w:rPr>
+          <w:lang w:val="en-US"/>
+        </w:rPr>
+        <w:t>Transform</w:t>
+      </w:r>
+    </w:p>
+    <w:p>
+      <w:pPr>
+        <w:jc w:val="both"/>
+        <w:rPr>
+          <w:lang w:val="en-US"/>
+        </w:rPr>
+      </w:pPr>
+      <w:r>
+        <w:rPr>
+          <w:noProof/>
+          <w:lang w:eastAsia="en-GB"/>
+        </w:rPr>
+        <w:drawing>
+          <wp:anchor distT="0" distB="0" distL="114300" distR="114300" simplePos="0" relativeHeight="251658240" behindDoc="1" locked="0" layoutInCell="1" allowOverlap="1" wp14:anchorId="51A8BD15" wp14:editId="516AB5CE">
+            <wp:simplePos x="0" y="0"/>
+            <wp:positionH relativeFrom="column">
+              <wp:posOffset>-57150</wp:posOffset>
+            </wp:positionH>
+            <wp:positionV relativeFrom="paragraph">
+              <wp:posOffset>45720</wp:posOffset>
+            </wp:positionV>
+            <wp:extent cx="2317115" cy="668020"/>
+            <wp:effectExtent l="0" t="0" r="6985" b="0"/>
+            <wp:wrapTight wrapText="bothSides">
+              <wp:wrapPolygon edited="0">
+                <wp:start x="0" y="0"/>
+                <wp:lineTo x="0" y="20943"/>
+                <wp:lineTo x="21488" y="20943"/>
+                <wp:lineTo x="21488" y="0"/>
+                <wp:lineTo x="0" y="0"/>
+              </wp:wrapPolygon>
+            </wp:wrapTight>
+            <wp:docPr id="1" name="Picture 1"/>
+            <wp:cNvGraphicFramePr>
+              <a:graphicFrameLocks xmlns:a="http://schemas.openxmlformats.org/drawingml/2006/main" noChangeAspect="1"/>
+            </wp:cNvGraphicFramePr>
+            <a:graphic xmlns:a="http://schemas.openxmlformats.org/drawingml/2006/main">
+              <a:graphicData uri="http://schemas.openxmlformats.org/drawingml/2006/picture">
+                <pic:pic xmlns:pic="http://schemas.openxmlformats.org/drawingml/2006/picture">
+                  <pic:nvPicPr>
+                    <pic:cNvPr id="1" name=""/>
+                    <pic:cNvPicPr/>
+                  </pic:nvPicPr>
+                  <pic:blipFill rotWithShape="1">
+                    <a:blip r:embed="rId8">
+                      <a:extLst>
+                        <a:ext uri="{28A0092B-C50C-407E-A947-70E740481C1C}">
+                          <a14:useLocalDpi xmlns:a14="http://schemas.microsoft.com/office/drawing/2010/main" val="0"/>
+                        </a:ext>
+                      </a:extLst>
+                    </a:blip>
+                    <a:srcRect l="79603" t="18216" b="71330"/>
+                    <a:stretch/>
+                  </pic:blipFill>
+                  <pic:spPr bwMode="auto">
+                    <a:xfrm>
+                      <a:off x="0" y="0"/>
+                      <a:ext cx="2317115" cy="668020"/>
+                    </a:xfrm>
+                    <a:prstGeom prst="rect">
+                      <a:avLst/>
+                    </a:prstGeom>
+                    <a:ln>
+                      <a:noFill/>
+                    </a:ln>
+                    <a:extLst>
+                      <a:ext uri="{53640926-AAD7-44D8-BBD7-CCE9431645EC}">
+                        <a14:shadowObscured xmlns:a14="http://schemas.microsoft.com/office/drawing/2010/main"/>
+                      </a:ext>
+                    </a:extLst>
+                  </pic:spPr>
+                </pic:pic>
+              </a:graphicData>
+            </a:graphic>
+            <wp14:sizeRelH relativeFrom="margin">
+              <wp14:pctWidth>0</wp14:pctWidth>
+            </wp14:sizeRelH>
+            <wp14:sizeRelV relativeFrom="margin">
+              <wp14:pctHeight>0</wp14:pctHeight>
+            </wp14:sizeRelV>
+          </wp:anchor>
+        </w:drawing>
+      </w:r>
+      <w:r>
+        <w:rPr>
+          <w:lang w:val="en-US"/>
+        </w:rPr>
+        <w:t xml:space="preserve"> Cài đặt thông tin về </w:t>
+      </w:r>
+      <w:r>
+        <w:rPr>
+          <w:lang w:val="en-US"/>
+        </w:rPr>
+        <w:t>tọa độ</w:t>
+      </w:r>
+      <w:r>
+        <w:rPr>
+          <w:lang w:val="en-US"/>
+        </w:rPr>
+        <w:t xml:space="preserve"> (position), góc quay</w:t>
+      </w:r>
+      <w:r>
+        <w:rPr>
+          <w:lang w:val="en-US"/>
+        </w:rPr>
+        <w:t xml:space="preserve"> quay trục</w:t>
+      </w:r>
+      <w:r>
+        <w:rPr>
+          <w:lang w:val="en-US"/>
+        </w:rPr>
+        <w:t xml:space="preserve"> (rotation), kích thước co dãn (Scale) trong không gian 3 chiều X, Y, Z</w:t>
+      </w:r>
+      <w:r>
+        <w:rPr>
+          <w:lang w:val="en-US"/>
+        </w:rPr>
+        <w:t xml:space="preserve">. </w:t>
+      </w:r>
+      <w:r>
+        <w:rPr>
+          <w:lang w:val="en-US"/>
+        </w:rPr>
+        <w:t>Đại diện của porsition là Vector3(x,y,z), của rotation là Quanternion(x,y,z)</w:t>
+      </w:r>
+      <w:r>
+        <w:rPr>
+          <w:lang w:val="en-US"/>
+        </w:rPr>
+        <w:t>. Một số</w:t>
+      </w:r>
+      <w:r>
+        <w:rPr>
+          <w:lang w:val="en-US"/>
+        </w:rPr>
+        <w:t xml:space="preserve"> hàm tương tác với Transform Component</w:t>
+      </w:r>
+      <w:r>
+        <w:rPr>
+          <w:lang w:val="en-US"/>
+        </w:rPr>
+        <w:t xml:space="preserve"> thường xuyên sử dụng.</w:t>
+      </w:r>
+      <w:bookmarkStart w:id="0" w:name="_GoBack"/>
+      <w:bookmarkEnd w:id="0"/>
+    </w:p>
+    <w:p>
+      <w:pPr>
+        <w:pStyle w:val="HTMLPreformatted"/>
+        <w:pBdr>
+          <w:top w:val="single" w:sz="6" w:space="15" w:color="DDDDDD"/>
+          <w:left w:val="single" w:sz="6" w:space="15" w:color="DDDDDD"/>
+          <w:bottom w:val="single" w:sz="6" w:space="15" w:color="DDDDDD"/>
+          <w:right w:val="single" w:sz="6" w:space="15" w:color="DDDDDD"/>
+        </w:pBdr>
+        <w:shd w:val="clear" w:color="auto" w:fill="FFFFFF"/>
+        <w:jc w:val="both"/>
+        <w:rPr>
+          <w:rFonts w:ascii="Consolas" w:hAnsi="Consolas"/>
+          <w:color w:val="455463"/>
+          <w:sz w:val="17"/>
+          <w:szCs w:val="23"/>
+        </w:rPr>
+      </w:pPr>
+      <w:r>
+        <w:rPr>
+          <w:rFonts w:ascii="Consolas" w:hAnsi="Consolas"/>
+          <w:color w:val="455463"/>
+          <w:sz w:val="17"/>
+          <w:szCs w:val="23"/>
+        </w:rPr>
+        <w:t>transform.position</w:t>
+      </w:r>
+      <w:r>
+        <w:rPr>
+          <w:rFonts w:ascii="Consolas" w:hAnsi="Consolas"/>
+          <w:color w:val="455463"/>
+          <w:sz w:val="17"/>
+          <w:szCs w:val="23"/>
+        </w:rPr>
+        <w:t xml:space="preserve"> = new Vector3(0,0,0)</w:t>
+      </w:r>
+      <w:r>
+        <w:rPr>
+          <w:rFonts w:ascii="Consolas" w:hAnsi="Consolas"/>
+          <w:color w:val="455463"/>
+          <w:sz w:val="17"/>
+          <w:szCs w:val="23"/>
+        </w:rPr>
+        <w:tab/>
+        <w:t xml:space="preserve">// </w:t>
+      </w:r>
+      <w:r>
+        <w:rPr>
+          <w:rFonts w:ascii="Consolas" w:hAnsi="Consolas"/>
+          <w:color w:val="455463"/>
+          <w:sz w:val="17"/>
+          <w:szCs w:val="23"/>
+        </w:rPr>
+        <w:t>Gán</w:t>
+      </w:r>
+      <w:r>
+        <w:rPr>
+          <w:rFonts w:ascii="Consolas" w:hAnsi="Consolas"/>
+          <w:color w:val="455463"/>
+          <w:sz w:val="17"/>
+          <w:szCs w:val="23"/>
+        </w:rPr>
+        <w:t xml:space="preserve"> </w:t>
+      </w:r>
+      <w:r>
+        <w:rPr>
+          <w:rFonts w:ascii="Consolas" w:hAnsi="Consolas"/>
+          <w:color w:val="455463"/>
+          <w:sz w:val="17"/>
+          <w:szCs w:val="23"/>
+        </w:rPr>
+        <w:t>tọa độ</w:t>
+      </w:r>
+      <w:r>
+        <w:rPr>
+          <w:rFonts w:ascii="Consolas" w:hAnsi="Consolas"/>
+          <w:color w:val="455463"/>
+          <w:sz w:val="17"/>
+          <w:szCs w:val="23"/>
+        </w:rPr>
+        <w:t xml:space="preserve"> của đối tượng</w:t>
+      </w:r>
+    </w:p>
+    <w:p>
+      <w:pPr>
+        <w:pStyle w:val="HTMLPreformatted"/>
+        <w:pBdr>
+          <w:top w:val="single" w:sz="6" w:space="15" w:color="DDDDDD"/>
+          <w:left w:val="single" w:sz="6" w:space="15" w:color="DDDDDD"/>
+          <w:bottom w:val="single" w:sz="6" w:space="15" w:color="DDDDDD"/>
+          <w:right w:val="single" w:sz="6" w:space="15" w:color="DDDDDD"/>
+        </w:pBdr>
+        <w:shd w:val="clear" w:color="auto" w:fill="FFFFFF"/>
+        <w:jc w:val="both"/>
+        <w:rPr>
+          <w:rFonts w:ascii="Consolas" w:hAnsi="Consolas"/>
+          <w:color w:val="455463"/>
+          <w:sz w:val="17"/>
+          <w:szCs w:val="23"/>
+        </w:rPr>
+      </w:pPr>
+      <w:r>
+        <w:rPr>
+          <w:rFonts w:ascii="Consolas" w:hAnsi="Consolas"/>
+          <w:color w:val="455463"/>
+          <w:sz w:val="17"/>
+          <w:szCs w:val="23"/>
+        </w:rPr>
+        <w:t>transform.position.x</w:t>
+      </w:r>
+      <w:r>
+        <w:rPr>
+          <w:rFonts w:ascii="Consolas" w:hAnsi="Consolas"/>
+          <w:color w:val="455463"/>
+          <w:sz w:val="17"/>
+          <w:szCs w:val="23"/>
+        </w:rPr>
+        <w:tab/>
+        <w:t>//</w:t>
+      </w:r>
+      <w:r>
+        <w:rPr>
+          <w:rFonts w:ascii="Consolas" w:hAnsi="Consolas"/>
+          <w:color w:val="455463"/>
+          <w:sz w:val="17"/>
+          <w:szCs w:val="23"/>
+        </w:rPr>
+        <w:t>Gọi</w:t>
+      </w:r>
+      <w:r>
+        <w:rPr>
+          <w:rFonts w:ascii="Consolas" w:hAnsi="Consolas"/>
+          <w:color w:val="455463"/>
+          <w:sz w:val="17"/>
+          <w:szCs w:val="23"/>
+        </w:rPr>
+        <w:t xml:space="preserve"> tọa độ x của đối tượng</w:t>
+      </w:r>
+    </w:p>
+    <w:p>
+      <w:pPr>
+        <w:pStyle w:val="HTMLPreformatted"/>
+        <w:pBdr>
+          <w:top w:val="single" w:sz="6" w:space="15" w:color="DDDDDD"/>
+          <w:left w:val="single" w:sz="6" w:space="15" w:color="DDDDDD"/>
+          <w:bottom w:val="single" w:sz="6" w:space="15" w:color="DDDDDD"/>
+          <w:right w:val="single" w:sz="6" w:space="15" w:color="DDDDDD"/>
+        </w:pBdr>
+        <w:shd w:val="clear" w:color="auto" w:fill="FFFFFF"/>
+        <w:jc w:val="both"/>
+        <w:rPr>
+          <w:rFonts w:ascii="Consolas" w:hAnsi="Consolas"/>
+          <w:color w:val="455463"/>
+          <w:sz w:val="17"/>
+          <w:szCs w:val="23"/>
+        </w:rPr>
+      </w:pPr>
+    </w:p>
+    <w:p>
+      <w:pPr>
+        <w:pStyle w:val="HTMLPreformatted"/>
+        <w:pBdr>
+          <w:top w:val="single" w:sz="6" w:space="15" w:color="DDDDDD"/>
+          <w:left w:val="single" w:sz="6" w:space="15" w:color="DDDDDD"/>
+          <w:bottom w:val="single" w:sz="6" w:space="15" w:color="DDDDDD"/>
+          <w:right w:val="single" w:sz="6" w:space="15" w:color="DDDDDD"/>
+        </w:pBdr>
+        <w:shd w:val="clear" w:color="auto" w:fill="FFFFFF"/>
+        <w:jc w:val="both"/>
+        <w:rPr>
+          <w:rFonts w:ascii="Consolas" w:hAnsi="Consolas"/>
+          <w:color w:val="455463"/>
+          <w:sz w:val="17"/>
+          <w:szCs w:val="23"/>
+        </w:rPr>
+      </w:pPr>
+      <w:r>
+        <w:rPr>
+          <w:rFonts w:ascii="Consolas" w:hAnsi="Consolas"/>
+          <w:color w:val="455463"/>
+          <w:sz w:val="17"/>
+          <w:szCs w:val="23"/>
+        </w:rPr>
+        <w:t>//Chuyển đổi vị trí của đối tượng từ không gian này sang không gian khác</w:t>
+      </w:r>
+    </w:p>
+    <w:p>
+      <w:pPr>
+        <w:pStyle w:val="HTMLPreformatted"/>
+        <w:pBdr>
+          <w:top w:val="single" w:sz="6" w:space="15" w:color="DDDDDD"/>
+          <w:left w:val="single" w:sz="6" w:space="15" w:color="DDDDDD"/>
+          <w:bottom w:val="single" w:sz="6" w:space="15" w:color="DDDDDD"/>
+          <w:right w:val="single" w:sz="6" w:space="15" w:color="DDDDDD"/>
+        </w:pBdr>
+        <w:shd w:val="clear" w:color="auto" w:fill="FFFFFF"/>
+        <w:jc w:val="both"/>
+        <w:rPr>
+          <w:rFonts w:ascii="Consolas" w:hAnsi="Consolas"/>
+          <w:color w:val="455463"/>
+          <w:sz w:val="17"/>
+          <w:szCs w:val="23"/>
+        </w:rPr>
+      </w:pPr>
+      <w:r>
+        <w:rPr>
+          <w:rFonts w:ascii="Consolas" w:hAnsi="Consolas"/>
+          <w:color w:val="455463"/>
+          <w:sz w:val="17"/>
+          <w:szCs w:val="23"/>
+        </w:rPr>
+        <w:t>Transform.</w:t>
+      </w:r>
+      <w:r>
+        <w:rPr>
+          <w:rFonts w:ascii="Consolas" w:hAnsi="Consolas"/>
+          <w:color w:val="455463"/>
+          <w:sz w:val="17"/>
+          <w:szCs w:val="23"/>
+        </w:rPr>
+        <w:t>TransformPoint</w:t>
+      </w:r>
+      <w:r>
+        <w:rPr>
+          <w:rFonts w:ascii="Consolas" w:hAnsi="Consolas"/>
+          <w:color w:val="455463"/>
+          <w:sz w:val="17"/>
+          <w:szCs w:val="23"/>
+        </w:rPr>
+        <w:t>(</w:t>
+      </w:r>
+      <w:hyperlink r:id="rId9" w:history="1">
+        <w:r>
+          <w:rPr>
+            <w:rFonts w:ascii="Consolas" w:hAnsi="Consolas"/>
+            <w:color w:val="455463"/>
+            <w:sz w:val="17"/>
+            <w:szCs w:val="23"/>
+          </w:rPr>
+          <w:t>Vector3</w:t>
+        </w:r>
+      </w:hyperlink>
+      <w:r>
+        <w:rPr>
+          <w:rFonts w:ascii="Consolas" w:hAnsi="Consolas"/>
+          <w:color w:val="455463"/>
+          <w:sz w:val="17"/>
+          <w:szCs w:val="23"/>
+        </w:rPr>
+        <w:t> </w:t>
+      </w:r>
+      <w:r>
+        <w:rPr>
+          <w:rFonts w:ascii="Consolas" w:hAnsi="Consolas"/>
+          <w:color w:val="455463"/>
+          <w:sz w:val="17"/>
+          <w:szCs w:val="23"/>
+        </w:rPr>
+        <w:t>position</w:t>
+      </w:r>
+      <w:r>
+        <w:rPr>
+          <w:rFonts w:ascii="Consolas" w:hAnsi="Consolas"/>
+          <w:color w:val="455463"/>
+          <w:sz w:val="17"/>
+          <w:szCs w:val="23"/>
+        </w:rPr>
+        <w:t>);</w:t>
+      </w:r>
+      <w:r>
+        <w:rPr>
+          <w:rFonts w:ascii="Consolas" w:hAnsi="Consolas"/>
+          <w:color w:val="455463"/>
+          <w:sz w:val="17"/>
+          <w:szCs w:val="23"/>
+        </w:rPr>
+        <w:tab/>
+      </w:r>
+    </w:p>
+    <w:p>
+      <w:pPr>
+        <w:pStyle w:val="HTMLPreformatted"/>
+        <w:pBdr>
+          <w:top w:val="single" w:sz="6" w:space="15" w:color="DDDDDD"/>
+          <w:left w:val="single" w:sz="6" w:space="15" w:color="DDDDDD"/>
+          <w:bottom w:val="single" w:sz="6" w:space="15" w:color="DDDDDD"/>
+          <w:right w:val="single" w:sz="6" w:space="15" w:color="DDDDDD"/>
+        </w:pBdr>
+        <w:shd w:val="clear" w:color="auto" w:fill="FFFFFF"/>
+        <w:jc w:val="both"/>
+        <w:rPr>
+          <w:rFonts w:ascii="Consolas" w:hAnsi="Consolas"/>
+          <w:color w:val="455463"/>
+          <w:sz w:val="17"/>
+          <w:szCs w:val="23"/>
+        </w:rPr>
+      </w:pPr>
+    </w:p>
+    <w:p>
+      <w:pPr>
+        <w:pStyle w:val="HTMLPreformatted"/>
+        <w:pBdr>
+          <w:top w:val="single" w:sz="6" w:space="15" w:color="DDDDDD"/>
+          <w:left w:val="single" w:sz="6" w:space="15" w:color="DDDDDD"/>
+          <w:bottom w:val="single" w:sz="6" w:space="15" w:color="DDDDDD"/>
+          <w:right w:val="single" w:sz="6" w:space="15" w:color="DDDDDD"/>
+        </w:pBdr>
+        <w:shd w:val="clear" w:color="auto" w:fill="FFFFFF"/>
+        <w:jc w:val="both"/>
+        <w:rPr>
+          <w:rFonts w:ascii="Consolas" w:hAnsi="Consolas"/>
+          <w:color w:val="455463"/>
+          <w:sz w:val="17"/>
+          <w:szCs w:val="23"/>
+        </w:rPr>
+      </w:pPr>
+      <w:hyperlink r:id="rId10" w:history="1">
+        <w:r>
+          <w:rPr>
+            <w:rFonts w:ascii="Consolas" w:hAnsi="Consolas"/>
+            <w:color w:val="455463"/>
+            <w:sz w:val="17"/>
+            <w:szCs w:val="23"/>
+          </w:rPr>
+          <w:t>Transform.TransformDirection</w:t>
+        </w:r>
+      </w:hyperlink>
+      <w:r>
+        <w:rPr>
+          <w:rFonts w:ascii="Consolas" w:hAnsi="Consolas"/>
+          <w:color w:val="455463"/>
+          <w:sz w:val="17"/>
+          <w:szCs w:val="23"/>
+        </w:rPr>
+        <w:tab/>
+      </w:r>
+      <w:r>
+        <w:rPr>
+          <w:rFonts w:ascii="Consolas" w:hAnsi="Consolas"/>
+          <w:color w:val="455463"/>
+          <w:sz w:val="17"/>
+          <w:szCs w:val="23"/>
+        </w:rPr>
+        <w:tab/>
+      </w:r>
+      <w:r>
+        <w:rPr>
+          <w:rFonts w:ascii="Consolas" w:hAnsi="Consolas"/>
+          <w:color w:val="455463"/>
+          <w:sz w:val="17"/>
+          <w:szCs w:val="23"/>
+        </w:rPr>
+        <w:t>//Chuyển đổi vị trị theo hướng của một vector có sẵn</w:t>
+      </w:r>
+      <w:r>
+        <w:rPr>
+          <w:rFonts w:ascii="Consolas" w:hAnsi="Consolas"/>
+          <w:color w:val="455463"/>
+          <w:sz w:val="17"/>
+          <w:szCs w:val="23"/>
+        </w:rPr>
+        <w:t> </w:t>
+      </w:r>
+      <w:r>
+        <w:rPr>
+          <w:rFonts w:ascii="Consolas" w:hAnsi="Consolas"/>
+          <w:color w:val="455463"/>
+          <w:sz w:val="17"/>
+          <w:szCs w:val="23"/>
+        </w:rPr>
+        <w:t xml:space="preserve"> </w:t>
+      </w:r>
+    </w:p>
+    <w:p>
+      <w:pPr>
+        <w:pStyle w:val="HTMLPreformatted"/>
+        <w:pBdr>
+          <w:top w:val="single" w:sz="6" w:space="15" w:color="DDDDDD"/>
+          <w:left w:val="single" w:sz="6" w:space="15" w:color="DDDDDD"/>
+          <w:bottom w:val="single" w:sz="6" w:space="15" w:color="DDDDDD"/>
+          <w:right w:val="single" w:sz="6" w:space="15" w:color="DDDDDD"/>
+        </w:pBdr>
+        <w:shd w:val="clear" w:color="auto" w:fill="FFFFFF"/>
+        <w:jc w:val="both"/>
+        <w:rPr>
+          <w:rFonts w:ascii="Consolas" w:hAnsi="Consolas"/>
+          <w:color w:val="455463"/>
+          <w:sz w:val="17"/>
+          <w:szCs w:val="23"/>
+        </w:rPr>
+      </w:pPr>
+      <w:hyperlink r:id="rId11" w:history="1">
+        <w:r>
+          <w:rPr>
+            <w:rFonts w:ascii="Consolas" w:hAnsi="Consolas"/>
+            <w:color w:val="455463"/>
+            <w:sz w:val="17"/>
+            <w:szCs w:val="23"/>
+          </w:rPr>
+          <w:t>Transform.InverseTransformPoint</w:t>
+        </w:r>
+      </w:hyperlink>
+      <w:r>
+        <w:rPr>
+          <w:rFonts w:ascii="Consolas" w:hAnsi="Consolas"/>
+          <w:color w:val="455463"/>
+          <w:sz w:val="17"/>
+          <w:szCs w:val="23"/>
+        </w:rPr>
+        <w:tab/>
+      </w:r>
+      <w:r>
+        <w:rPr>
+          <w:rFonts w:ascii="Consolas" w:hAnsi="Consolas"/>
+          <w:color w:val="455463"/>
+          <w:sz w:val="17"/>
+          <w:szCs w:val="23"/>
+        </w:rPr>
+        <w:t xml:space="preserve">//Quay lại vị trí ban đầu </w:t>
+      </w:r>
+    </w:p>
+    <w:p>
+      <w:pPr>
+        <w:jc w:val="both"/>
+        <w:rPr>
+          <w:lang w:eastAsia="en-GB"/>
+        </w:rPr>
+      </w:pPr>
+      <w:r>
+        <w:rPr>
+          <w:lang w:eastAsia="en-GB"/>
+        </w:rPr>
+        <w:t xml:space="preserve">Tham khảo thêm một số hàm tương tác với </w:t>
+      </w:r>
+      <w:r>
+        <w:rPr>
+          <w:lang w:eastAsia="en-GB"/>
+        </w:rPr>
+        <w:t xml:space="preserve"> transform component.</w:t>
+      </w:r>
+    </w:p>
+    <w:p>
+      <w:pPr>
+        <w:jc w:val="both"/>
+        <w:rPr>
+          <w:lang w:eastAsia="en-GB"/>
+        </w:rPr>
+      </w:pPr>
+      <w:hyperlink r:id="rId12" w:history="1">
+        <w:r>
+          <w:rPr>
+            <w:rStyle w:val="Hyperlink"/>
+            <w:lang w:eastAsia="en-GB"/>
+          </w:rPr>
+          <w:t>https://docs.unity3d.com/ScriptReference/Transform.html</w:t>
+        </w:r>
+      </w:hyperlink>
+      <w:r>
+        <w:rPr>
+          <w:lang w:eastAsia="en-GB"/>
+        </w:rPr>
+        <w:t xml:space="preserve"> </w:t>
+      </w:r>
+    </w:p>
+    <w:p>
+      <w:pPr>
+        <w:jc w:val="both"/>
+        <w:rPr>
+          <w:lang w:eastAsia="en-GB"/>
+        </w:rPr>
+      </w:pPr>
+    </w:p>
+    <w:p>
+      <w:pPr>
+        <w:jc w:val="both"/>
+        <w:rPr>
+          <w:lang w:eastAsia="en-GB"/>
         </w:rPr>
       </w:pPr>
     </w:p>
@@ -650,6 +1991,95 @@
     </w:lvl>
   </w:abstractNum>
   <w:abstractNum w:abstractNumId="1">
+    <w:nsid w:val="0AD70F30"/>
+    <w:multiLevelType w:val="hybridMultilevel"/>
+    <w:tmpl w:val="31085A26"/>
+    <w:lvl w:ilvl="0" w:tplc="0809000F">
+      <w:start w:val="1"/>
+      <w:numFmt w:val="decimal"/>
+      <w:lvlText w:val="%1."/>
+      <w:lvlJc w:val="left"/>
+      <w:pPr>
+        <w:ind w:left="720" w:hanging="360"/>
+      </w:pPr>
+      <w:rPr>
+        <w:rFonts w:hint="default"/>
+      </w:rPr>
+    </w:lvl>
+    <w:lvl w:ilvl="1" w:tplc="08090019" w:tentative="1">
+      <w:start w:val="1"/>
+      <w:numFmt w:val="lowerLetter"/>
+      <w:lvlText w:val="%2."/>
+      <w:lvlJc w:val="left"/>
+      <w:pPr>
+        <w:ind w:left="1440" w:hanging="360"/>
+      </w:pPr>
+    </w:lvl>
+    <w:lvl w:ilvl="2" w:tplc="0809001B" w:tentative="1">
+      <w:start w:val="1"/>
+      <w:numFmt w:val="lowerRoman"/>
+      <w:lvlText w:val="%3."/>
+      <w:lvlJc w:val="right"/>
+      <w:pPr>
+        <w:ind w:left="2160" w:hanging="180"/>
+      </w:pPr>
+    </w:lvl>
+    <w:lvl w:ilvl="3" w:tplc="0809000F" w:tentative="1">
+      <w:start w:val="1"/>
+      <w:numFmt w:val="decimal"/>
+      <w:lvlText w:val="%4."/>
+      <w:lvlJc w:val="left"/>
+      <w:pPr>
+        <w:ind w:left="2880" w:hanging="360"/>
+      </w:pPr>
+    </w:lvl>
+    <w:lvl w:ilvl="4" w:tplc="08090019" w:tentative="1">
+      <w:start w:val="1"/>
+      <w:numFmt w:val="lowerLetter"/>
+      <w:lvlText w:val="%5."/>
+      <w:lvlJc w:val="left"/>
+      <w:pPr>
+        <w:ind w:left="3600" w:hanging="360"/>
+      </w:pPr>
+    </w:lvl>
+    <w:lvl w:ilvl="5" w:tplc="0809001B" w:tentative="1">
+      <w:start w:val="1"/>
+      <w:numFmt w:val="lowerRoman"/>
+      <w:lvlText w:val="%6."/>
+      <w:lvlJc w:val="right"/>
+      <w:pPr>
+        <w:ind w:left="4320" w:hanging="180"/>
+      </w:pPr>
+    </w:lvl>
+    <w:lvl w:ilvl="6" w:tplc="0809000F" w:tentative="1">
+      <w:start w:val="1"/>
+      <w:numFmt w:val="decimal"/>
+      <w:lvlText w:val="%7."/>
+      <w:lvlJc w:val="left"/>
+      <w:pPr>
+        <w:ind w:left="5040" w:hanging="360"/>
+      </w:pPr>
+    </w:lvl>
+    <w:lvl w:ilvl="7" w:tplc="08090019" w:tentative="1">
+      <w:start w:val="1"/>
+      <w:numFmt w:val="lowerLetter"/>
+      <w:lvlText w:val="%8."/>
+      <w:lvlJc w:val="left"/>
+      <w:pPr>
+        <w:ind w:left="5760" w:hanging="360"/>
+      </w:pPr>
+    </w:lvl>
+    <w:lvl w:ilvl="8" w:tplc="0809001B" w:tentative="1">
+      <w:start w:val="1"/>
+      <w:numFmt w:val="lowerRoman"/>
+      <w:lvlText w:val="%9."/>
+      <w:lvlJc w:val="right"/>
+      <w:pPr>
+        <w:ind w:left="6480" w:hanging="180"/>
+      </w:pPr>
+    </w:lvl>
+  </w:abstractNum>
+  <w:abstractNum w:abstractNumId="2">
     <w:nsid w:val="16A3206C"/>
     <w:multiLevelType w:val="hybridMultilevel"/>
     <w:tmpl w:val="88B64DBC"/>
@@ -762,7 +2192,96 @@
       </w:rPr>
     </w:lvl>
   </w:abstractNum>
-  <w:abstractNum w:abstractNumId="2">
+  <w:abstractNum w:abstractNumId="3">
+    <w:nsid w:val="1A2119F5"/>
+    <w:multiLevelType w:val="hybridMultilevel"/>
+    <w:tmpl w:val="658058D4"/>
+    <w:lvl w:ilvl="0" w:tplc="0809000F">
+      <w:start w:val="1"/>
+      <w:numFmt w:val="decimal"/>
+      <w:lvlText w:val="%1."/>
+      <w:lvlJc w:val="left"/>
+      <w:pPr>
+        <w:ind w:left="720" w:hanging="360"/>
+      </w:pPr>
+      <w:rPr>
+        <w:rFonts w:hint="default"/>
+      </w:rPr>
+    </w:lvl>
+    <w:lvl w:ilvl="1" w:tplc="08090019" w:tentative="1">
+      <w:start w:val="1"/>
+      <w:numFmt w:val="lowerLetter"/>
+      <w:lvlText w:val="%2."/>
+      <w:lvlJc w:val="left"/>
+      <w:pPr>
+        <w:ind w:left="1440" w:hanging="360"/>
+      </w:pPr>
+    </w:lvl>
+    <w:lvl w:ilvl="2" w:tplc="0809001B" w:tentative="1">
+      <w:start w:val="1"/>
+      <w:numFmt w:val="lowerRoman"/>
+      <w:lvlText w:val="%3."/>
+      <w:lvlJc w:val="right"/>
+      <w:pPr>
+        <w:ind w:left="2160" w:hanging="180"/>
+      </w:pPr>
+    </w:lvl>
+    <w:lvl w:ilvl="3" w:tplc="0809000F" w:tentative="1">
+      <w:start w:val="1"/>
+      <w:numFmt w:val="decimal"/>
+      <w:lvlText w:val="%4."/>
+      <w:lvlJc w:val="left"/>
+      <w:pPr>
+        <w:ind w:left="2880" w:hanging="360"/>
+      </w:pPr>
+    </w:lvl>
+    <w:lvl w:ilvl="4" w:tplc="08090019" w:tentative="1">
+      <w:start w:val="1"/>
+      <w:numFmt w:val="lowerLetter"/>
+      <w:lvlText w:val="%5."/>
+      <w:lvlJc w:val="left"/>
+      <w:pPr>
+        <w:ind w:left="3600" w:hanging="360"/>
+      </w:pPr>
+    </w:lvl>
+    <w:lvl w:ilvl="5" w:tplc="0809001B" w:tentative="1">
+      <w:start w:val="1"/>
+      <w:numFmt w:val="lowerRoman"/>
+      <w:lvlText w:val="%6."/>
+      <w:lvlJc w:val="right"/>
+      <w:pPr>
+        <w:ind w:left="4320" w:hanging="180"/>
+      </w:pPr>
+    </w:lvl>
+    <w:lvl w:ilvl="6" w:tplc="0809000F" w:tentative="1">
+      <w:start w:val="1"/>
+      <w:numFmt w:val="decimal"/>
+      <w:lvlText w:val="%7."/>
+      <w:lvlJc w:val="left"/>
+      <w:pPr>
+        <w:ind w:left="5040" w:hanging="360"/>
+      </w:pPr>
+    </w:lvl>
+    <w:lvl w:ilvl="7" w:tplc="08090019" w:tentative="1">
+      <w:start w:val="1"/>
+      <w:numFmt w:val="lowerLetter"/>
+      <w:lvlText w:val="%8."/>
+      <w:lvlJc w:val="left"/>
+      <w:pPr>
+        <w:ind w:left="5760" w:hanging="360"/>
+      </w:pPr>
+    </w:lvl>
+    <w:lvl w:ilvl="8" w:tplc="0809001B" w:tentative="1">
+      <w:start w:val="1"/>
+      <w:numFmt w:val="lowerRoman"/>
+      <w:lvlText w:val="%9."/>
+      <w:lvlJc w:val="right"/>
+      <w:pPr>
+        <w:ind w:left="6480" w:hanging="180"/>
+      </w:pPr>
+    </w:lvl>
+  </w:abstractNum>
+  <w:abstractNum w:abstractNumId="4">
     <w:nsid w:val="1A281BE3"/>
     <w:multiLevelType w:val="hybridMultilevel"/>
     <w:tmpl w:val="D8E2D71E"/>
@@ -875,7 +2394,96 @@
       </w:rPr>
     </w:lvl>
   </w:abstractNum>
-  <w:abstractNum w:abstractNumId="3">
+  <w:abstractNum w:abstractNumId="5">
+    <w:nsid w:val="1C010F2A"/>
+    <w:multiLevelType w:val="hybridMultilevel"/>
+    <w:tmpl w:val="0BE6E57A"/>
+    <w:lvl w:ilvl="0" w:tplc="0809000F">
+      <w:start w:val="1"/>
+      <w:numFmt w:val="decimal"/>
+      <w:lvlText w:val="%1."/>
+      <w:lvlJc w:val="left"/>
+      <w:pPr>
+        <w:ind w:left="720" w:hanging="360"/>
+      </w:pPr>
+      <w:rPr>
+        <w:rFonts w:hint="default"/>
+      </w:rPr>
+    </w:lvl>
+    <w:lvl w:ilvl="1" w:tplc="08090019" w:tentative="1">
+      <w:start w:val="1"/>
+      <w:numFmt w:val="lowerLetter"/>
+      <w:lvlText w:val="%2."/>
+      <w:lvlJc w:val="left"/>
+      <w:pPr>
+        <w:ind w:left="1440" w:hanging="360"/>
+      </w:pPr>
+    </w:lvl>
+    <w:lvl w:ilvl="2" w:tplc="0809001B" w:tentative="1">
+      <w:start w:val="1"/>
+      <w:numFmt w:val="lowerRoman"/>
+      <w:lvlText w:val="%3."/>
+      <w:lvlJc w:val="right"/>
+      <w:pPr>
+        <w:ind w:left="2160" w:hanging="180"/>
+      </w:pPr>
+    </w:lvl>
+    <w:lvl w:ilvl="3" w:tplc="0809000F" w:tentative="1">
+      <w:start w:val="1"/>
+      <w:numFmt w:val="decimal"/>
+      <w:lvlText w:val="%4."/>
+      <w:lvlJc w:val="left"/>
+      <w:pPr>
+        <w:ind w:left="2880" w:hanging="360"/>
+      </w:pPr>
+    </w:lvl>
+    <w:lvl w:ilvl="4" w:tplc="08090019" w:tentative="1">
+      <w:start w:val="1"/>
+      <w:numFmt w:val="lowerLetter"/>
+      <w:lvlText w:val="%5."/>
+      <w:lvlJc w:val="left"/>
+      <w:pPr>
+        <w:ind w:left="3600" w:hanging="360"/>
+      </w:pPr>
+    </w:lvl>
+    <w:lvl w:ilvl="5" w:tplc="0809001B" w:tentative="1">
+      <w:start w:val="1"/>
+      <w:numFmt w:val="lowerRoman"/>
+      <w:lvlText w:val="%6."/>
+      <w:lvlJc w:val="right"/>
+      <w:pPr>
+        <w:ind w:left="4320" w:hanging="180"/>
+      </w:pPr>
+    </w:lvl>
+    <w:lvl w:ilvl="6" w:tplc="0809000F" w:tentative="1">
+      <w:start w:val="1"/>
+      <w:numFmt w:val="decimal"/>
+      <w:lvlText w:val="%7."/>
+      <w:lvlJc w:val="left"/>
+      <w:pPr>
+        <w:ind w:left="5040" w:hanging="360"/>
+      </w:pPr>
+    </w:lvl>
+    <w:lvl w:ilvl="7" w:tplc="08090019" w:tentative="1">
+      <w:start w:val="1"/>
+      <w:numFmt w:val="lowerLetter"/>
+      <w:lvlText w:val="%8."/>
+      <w:lvlJc w:val="left"/>
+      <w:pPr>
+        <w:ind w:left="5760" w:hanging="360"/>
+      </w:pPr>
+    </w:lvl>
+    <w:lvl w:ilvl="8" w:tplc="0809001B" w:tentative="1">
+      <w:start w:val="1"/>
+      <w:numFmt w:val="lowerRoman"/>
+      <w:lvlText w:val="%9."/>
+      <w:lvlJc w:val="right"/>
+      <w:pPr>
+        <w:ind w:left="6480" w:hanging="180"/>
+      </w:pPr>
+    </w:lvl>
+  </w:abstractNum>
+  <w:abstractNum w:abstractNumId="6">
     <w:nsid w:val="2C68533C"/>
     <w:multiLevelType w:val="hybridMultilevel"/>
     <w:tmpl w:val="783C18E4"/>
@@ -964,7 +2572,96 @@
       </w:pPr>
     </w:lvl>
   </w:abstractNum>
-  <w:abstractNum w:abstractNumId="4">
+  <w:abstractNum w:abstractNumId="7">
+    <w:nsid w:val="37A579C1"/>
+    <w:multiLevelType w:val="hybridMultilevel"/>
+    <w:tmpl w:val="9912BF94"/>
+    <w:lvl w:ilvl="0" w:tplc="0809000F">
+      <w:start w:val="1"/>
+      <w:numFmt w:val="decimal"/>
+      <w:lvlText w:val="%1."/>
+      <w:lvlJc w:val="left"/>
+      <w:pPr>
+        <w:ind w:left="720" w:hanging="360"/>
+      </w:pPr>
+      <w:rPr>
+        <w:rFonts w:hint="default"/>
+      </w:rPr>
+    </w:lvl>
+    <w:lvl w:ilvl="1" w:tplc="08090019" w:tentative="1">
+      <w:start w:val="1"/>
+      <w:numFmt w:val="lowerLetter"/>
+      <w:lvlText w:val="%2."/>
+      <w:lvlJc w:val="left"/>
+      <w:pPr>
+        <w:ind w:left="1440" w:hanging="360"/>
+      </w:pPr>
+    </w:lvl>
+    <w:lvl w:ilvl="2" w:tplc="0809001B" w:tentative="1">
+      <w:start w:val="1"/>
+      <w:numFmt w:val="lowerRoman"/>
+      <w:lvlText w:val="%3."/>
+      <w:lvlJc w:val="right"/>
+      <w:pPr>
+        <w:ind w:left="2160" w:hanging="180"/>
+      </w:pPr>
+    </w:lvl>
+    <w:lvl w:ilvl="3" w:tplc="0809000F" w:tentative="1">
+      <w:start w:val="1"/>
+      <w:numFmt w:val="decimal"/>
+      <w:lvlText w:val="%4."/>
+      <w:lvlJc w:val="left"/>
+      <w:pPr>
+        <w:ind w:left="2880" w:hanging="360"/>
+      </w:pPr>
+    </w:lvl>
+    <w:lvl w:ilvl="4" w:tplc="08090019" w:tentative="1">
+      <w:start w:val="1"/>
+      <w:numFmt w:val="lowerLetter"/>
+      <w:lvlText w:val="%5."/>
+      <w:lvlJc w:val="left"/>
+      <w:pPr>
+        <w:ind w:left="3600" w:hanging="360"/>
+      </w:pPr>
+    </w:lvl>
+    <w:lvl w:ilvl="5" w:tplc="0809001B" w:tentative="1">
+      <w:start w:val="1"/>
+      <w:numFmt w:val="lowerRoman"/>
+      <w:lvlText w:val="%6."/>
+      <w:lvlJc w:val="right"/>
+      <w:pPr>
+        <w:ind w:left="4320" w:hanging="180"/>
+      </w:pPr>
+    </w:lvl>
+    <w:lvl w:ilvl="6" w:tplc="0809000F" w:tentative="1">
+      <w:start w:val="1"/>
+      <w:numFmt w:val="decimal"/>
+      <w:lvlText w:val="%7."/>
+      <w:lvlJc w:val="left"/>
+      <w:pPr>
+        <w:ind w:left="5040" w:hanging="360"/>
+      </w:pPr>
+    </w:lvl>
+    <w:lvl w:ilvl="7" w:tplc="08090019" w:tentative="1">
+      <w:start w:val="1"/>
+      <w:numFmt w:val="lowerLetter"/>
+      <w:lvlText w:val="%8."/>
+      <w:lvlJc w:val="left"/>
+      <w:pPr>
+        <w:ind w:left="5760" w:hanging="360"/>
+      </w:pPr>
+    </w:lvl>
+    <w:lvl w:ilvl="8" w:tplc="0809001B" w:tentative="1">
+      <w:start w:val="1"/>
+      <w:numFmt w:val="lowerRoman"/>
+      <w:lvlText w:val="%9."/>
+      <w:lvlJc w:val="right"/>
+      <w:pPr>
+        <w:ind w:left="6480" w:hanging="180"/>
+      </w:pPr>
+    </w:lvl>
+  </w:abstractNum>
+  <w:abstractNum w:abstractNumId="8">
     <w:nsid w:val="3C751799"/>
     <w:multiLevelType w:val="hybridMultilevel"/>
     <w:tmpl w:val="2202E7BC"/>
@@ -1077,7 +2774,7 @@
       </w:rPr>
     </w:lvl>
   </w:abstractNum>
-  <w:abstractNum w:abstractNumId="5">
+  <w:abstractNum w:abstractNumId="9">
     <w:nsid w:val="42D9465C"/>
     <w:multiLevelType w:val="hybridMultilevel"/>
     <w:tmpl w:val="4D788CDE"/>
@@ -1166,7 +2863,209 @@
       </w:pPr>
     </w:lvl>
   </w:abstractNum>
-  <w:abstractNum w:abstractNumId="6">
+  <w:abstractNum w:abstractNumId="10">
+    <w:nsid w:val="54D232F5"/>
+    <w:multiLevelType w:val="hybridMultilevel"/>
+    <w:tmpl w:val="A8DA367E"/>
+    <w:lvl w:ilvl="0" w:tplc="0809000F">
+      <w:start w:val="1"/>
+      <w:numFmt w:val="decimal"/>
+      <w:lvlText w:val="%1."/>
+      <w:lvlJc w:val="left"/>
+      <w:pPr>
+        <w:ind w:left="720" w:hanging="360"/>
+      </w:pPr>
+      <w:rPr>
+        <w:rFonts w:hint="default"/>
+      </w:rPr>
+    </w:lvl>
+    <w:lvl w:ilvl="1" w:tplc="08090019" w:tentative="1">
+      <w:start w:val="1"/>
+      <w:numFmt w:val="lowerLetter"/>
+      <w:lvlText w:val="%2."/>
+      <w:lvlJc w:val="left"/>
+      <w:pPr>
+        <w:ind w:left="1440" w:hanging="360"/>
+      </w:pPr>
+    </w:lvl>
+    <w:lvl w:ilvl="2" w:tplc="0809001B" w:tentative="1">
+      <w:start w:val="1"/>
+      <w:numFmt w:val="lowerRoman"/>
+      <w:lvlText w:val="%3."/>
+      <w:lvlJc w:val="right"/>
+      <w:pPr>
+        <w:ind w:left="2160" w:hanging="180"/>
+      </w:pPr>
+    </w:lvl>
+    <w:lvl w:ilvl="3" w:tplc="0809000F" w:tentative="1">
+      <w:start w:val="1"/>
+      <w:numFmt w:val="decimal"/>
+      <w:lvlText w:val="%4."/>
+      <w:lvlJc w:val="left"/>
+      <w:pPr>
+        <w:ind w:left="2880" w:hanging="360"/>
+      </w:pPr>
+    </w:lvl>
+    <w:lvl w:ilvl="4" w:tplc="08090019" w:tentative="1">
+      <w:start w:val="1"/>
+      <w:numFmt w:val="lowerLetter"/>
+      <w:lvlText w:val="%5."/>
+      <w:lvlJc w:val="left"/>
+      <w:pPr>
+        <w:ind w:left="3600" w:hanging="360"/>
+      </w:pPr>
+    </w:lvl>
+    <w:lvl w:ilvl="5" w:tplc="0809001B" w:tentative="1">
+      <w:start w:val="1"/>
+      <w:numFmt w:val="lowerRoman"/>
+      <w:lvlText w:val="%6."/>
+      <w:lvlJc w:val="right"/>
+      <w:pPr>
+        <w:ind w:left="4320" w:hanging="180"/>
+      </w:pPr>
+    </w:lvl>
+    <w:lvl w:ilvl="6" w:tplc="0809000F" w:tentative="1">
+      <w:start w:val="1"/>
+      <w:numFmt w:val="decimal"/>
+      <w:lvlText w:val="%7."/>
+      <w:lvlJc w:val="left"/>
+      <w:pPr>
+        <w:ind w:left="5040" w:hanging="360"/>
+      </w:pPr>
+    </w:lvl>
+    <w:lvl w:ilvl="7" w:tplc="08090019" w:tentative="1">
+      <w:start w:val="1"/>
+      <w:numFmt w:val="lowerLetter"/>
+      <w:lvlText w:val="%8."/>
+      <w:lvlJc w:val="left"/>
+      <w:pPr>
+        <w:ind w:left="5760" w:hanging="360"/>
+      </w:pPr>
+    </w:lvl>
+    <w:lvl w:ilvl="8" w:tplc="0809001B" w:tentative="1">
+      <w:start w:val="1"/>
+      <w:numFmt w:val="lowerRoman"/>
+      <w:lvlText w:val="%9."/>
+      <w:lvlJc w:val="right"/>
+      <w:pPr>
+        <w:ind w:left="6480" w:hanging="180"/>
+      </w:pPr>
+    </w:lvl>
+  </w:abstractNum>
+  <w:abstractNum w:abstractNumId="11">
+    <w:nsid w:val="639E7A90"/>
+    <w:multiLevelType w:val="hybridMultilevel"/>
+    <w:tmpl w:val="3B8AA09C"/>
+    <w:lvl w:ilvl="0" w:tplc="D034F694">
+      <w:start w:val="1"/>
+      <w:numFmt w:val="bullet"/>
+      <w:lvlText w:val=""/>
+      <w:lvlJc w:val="left"/>
+      <w:pPr>
+        <w:ind w:left="720" w:hanging="360"/>
+      </w:pPr>
+      <w:rPr>
+        <w:rFonts w:ascii="Symbol" w:eastAsiaTheme="minorHAnsi" w:hAnsi="Symbol" w:cstheme="minorBidi" w:hint="default"/>
+      </w:rPr>
+    </w:lvl>
+    <w:lvl w:ilvl="1" w:tplc="08090003" w:tentative="1">
+      <w:start w:val="1"/>
+      <w:numFmt w:val="bullet"/>
+      <w:lvlText w:val="o"/>
+      <w:lvlJc w:val="left"/>
+      <w:pPr>
+        <w:ind w:left="1440" w:hanging="360"/>
+      </w:pPr>
+      <w:rPr>
+        <w:rFonts w:ascii="Courier New" w:hAnsi="Courier New" w:cs="Courier New" w:hint="default"/>
+      </w:rPr>
+    </w:lvl>
+    <w:lvl w:ilvl="2" w:tplc="08090005" w:tentative="1">
+      <w:start w:val="1"/>
+      <w:numFmt w:val="bullet"/>
+      <w:lvlText w:val=""/>
+      <w:lvlJc w:val="left"/>
+      <w:pPr>
+        <w:ind w:left="2160" w:hanging="360"/>
+      </w:pPr>
+      <w:rPr>
+        <w:rFonts w:ascii="Wingdings" w:hAnsi="Wingdings" w:hint="default"/>
+      </w:rPr>
+    </w:lvl>
+    <w:lvl w:ilvl="3" w:tplc="08090001" w:tentative="1">
+      <w:start w:val="1"/>
+      <w:numFmt w:val="bullet"/>
+      <w:lvlText w:val=""/>
+      <w:lvlJc w:val="left"/>
+      <w:pPr>
+        <w:ind w:left="2880" w:hanging="360"/>
+      </w:pPr>
+      <w:rPr>
+        <w:rFonts w:ascii="Symbol" w:hAnsi="Symbol" w:hint="default"/>
+      </w:rPr>
+    </w:lvl>
+    <w:lvl w:ilvl="4" w:tplc="08090003" w:tentative="1">
+      <w:start w:val="1"/>
+      <w:numFmt w:val="bullet"/>
+      <w:lvlText w:val="o"/>
+      <w:lvlJc w:val="left"/>
+      <w:pPr>
+        <w:ind w:left="3600" w:hanging="360"/>
+      </w:pPr>
+      <w:rPr>
+        <w:rFonts w:ascii="Courier New" w:hAnsi="Courier New" w:cs="Courier New" w:hint="default"/>
+      </w:rPr>
+    </w:lvl>
+    <w:lvl w:ilvl="5" w:tplc="08090005" w:tentative="1">
+      <w:start w:val="1"/>
+      <w:numFmt w:val="bullet"/>
+      <w:lvlText w:val=""/>
+      <w:lvlJc w:val="left"/>
+      <w:pPr>
+        <w:ind w:left="4320" w:hanging="360"/>
+      </w:pPr>
+      <w:rPr>
+        <w:rFonts w:ascii="Wingdings" w:hAnsi="Wingdings" w:hint="default"/>
+      </w:rPr>
+    </w:lvl>
+    <w:lvl w:ilvl="6" w:tplc="08090001" w:tentative="1">
+      <w:start w:val="1"/>
+      <w:numFmt w:val="bullet"/>
+      <w:lvlText w:val=""/>
+      <w:lvlJc w:val="left"/>
+      <w:pPr>
+        <w:ind w:left="5040" w:hanging="360"/>
+      </w:pPr>
+      <w:rPr>
+        <w:rFonts w:ascii="Symbol" w:hAnsi="Symbol" w:hint="default"/>
+      </w:rPr>
+    </w:lvl>
+    <w:lvl w:ilvl="7" w:tplc="08090003" w:tentative="1">
+      <w:start w:val="1"/>
+      <w:numFmt w:val="bullet"/>
+      <w:lvlText w:val="o"/>
+      <w:lvlJc w:val="left"/>
+      <w:pPr>
+        <w:ind w:left="5760" w:hanging="360"/>
+      </w:pPr>
+      <w:rPr>
+        <w:rFonts w:ascii="Courier New" w:hAnsi="Courier New" w:cs="Courier New" w:hint="default"/>
+      </w:rPr>
+    </w:lvl>
+    <w:lvl w:ilvl="8" w:tplc="08090005" w:tentative="1">
+      <w:start w:val="1"/>
+      <w:numFmt w:val="bullet"/>
+      <w:lvlText w:val=""/>
+      <w:lvlJc w:val="left"/>
+      <w:pPr>
+        <w:ind w:left="6480" w:hanging="360"/>
+      </w:pPr>
+      <w:rPr>
+        <w:rFonts w:ascii="Wingdings" w:hAnsi="Wingdings" w:hint="default"/>
+      </w:rPr>
+    </w:lvl>
+  </w:abstractNum>
+  <w:abstractNum w:abstractNumId="12">
     <w:nsid w:val="74053187"/>
     <w:multiLevelType w:val="hybridMultilevel"/>
     <w:tmpl w:val="977855A8"/>
@@ -1259,22 +3158,40 @@
     <w:abstractNumId w:val="0"/>
   </w:num>
   <w:num w:numId="2">
+    <w:abstractNumId w:val="2"/>
+  </w:num>
+  <w:num w:numId="3">
+    <w:abstractNumId w:val="8"/>
+  </w:num>
+  <w:num w:numId="4">
+    <w:abstractNumId w:val="4"/>
+  </w:num>
+  <w:num w:numId="5">
+    <w:abstractNumId w:val="9"/>
+  </w:num>
+  <w:num w:numId="6">
+    <w:abstractNumId w:val="6"/>
+  </w:num>
+  <w:num w:numId="7">
+    <w:abstractNumId w:val="12"/>
+  </w:num>
+  <w:num w:numId="8">
     <w:abstractNumId w:val="1"/>
   </w:num>
-  <w:num w:numId="3">
-    <w:abstractNumId w:val="4"/>
+  <w:num w:numId="9">
+    <w:abstractNumId w:val="10"/>
   </w:num>
-  <w:num w:numId="4">
-    <w:abstractNumId w:val="2"/>
+  <w:num w:numId="10">
+    <w:abstractNumId w:val="3"/>
   </w:num>
-  <w:num w:numId="5">
+  <w:num w:numId="11">
     <w:abstractNumId w:val="5"/>
   </w:num>
-  <w:num w:numId="6">
-    <w:abstractNumId w:val="3"/>
+  <w:num w:numId="12">
+    <w:abstractNumId w:val="11"/>
   </w:num>
-  <w:num w:numId="7">
-    <w:abstractNumId w:val="6"/>
+  <w:num w:numId="13">
+    <w:abstractNumId w:val="7"/>
   </w:num>
 </w:numbering>
 </file>
@@ -1739,6 +3656,68 @@
       <w:color w:val="2E74B5" w:themeColor="accent1" w:themeShade="BF"/>
     </w:rPr>
   </w:style>
+  <w:style w:type="paragraph" w:styleId="Heading5">
+    <w:name w:val="heading 5"/>
+    <w:basedOn w:val="Normal"/>
+    <w:next w:val="Normal"/>
+    <w:link w:val="Heading5Char"/>
+    <w:uiPriority w:val="9"/>
+    <w:unhideWhenUsed/>
+    <w:qFormat/>
+    <w:rsid w:val="00CF22BB"/>
+    <w:pPr>
+      <w:keepNext/>
+      <w:keepLines/>
+      <w:spacing w:before="40" w:after="0"/>
+      <w:outlineLvl w:val="4"/>
+    </w:pPr>
+    <w:rPr>
+      <w:rFonts w:asciiTheme="majorHAnsi" w:eastAsiaTheme="majorEastAsia" w:hAnsiTheme="majorHAnsi" w:cstheme="majorBidi"/>
+      <w:color w:val="2E74B5" w:themeColor="accent1" w:themeShade="BF"/>
+    </w:rPr>
+  </w:style>
+  <w:style w:type="paragraph" w:styleId="Heading6">
+    <w:name w:val="heading 6"/>
+    <w:basedOn w:val="Normal"/>
+    <w:next w:val="Normal"/>
+    <w:link w:val="Heading6Char"/>
+    <w:uiPriority w:val="9"/>
+    <w:unhideWhenUsed/>
+    <w:qFormat/>
+    <w:rsid w:val="00CF22BB"/>
+    <w:pPr>
+      <w:keepNext/>
+      <w:keepLines/>
+      <w:spacing w:before="40" w:after="0"/>
+      <w:outlineLvl w:val="5"/>
+    </w:pPr>
+    <w:rPr>
+      <w:rFonts w:asciiTheme="majorHAnsi" w:eastAsiaTheme="majorEastAsia" w:hAnsiTheme="majorHAnsi" w:cstheme="majorBidi"/>
+      <w:color w:val="1F4D78" w:themeColor="accent1" w:themeShade="7F"/>
+    </w:rPr>
+  </w:style>
+  <w:style w:type="paragraph" w:styleId="Heading7">
+    <w:name w:val="heading 7"/>
+    <w:basedOn w:val="Normal"/>
+    <w:next w:val="Normal"/>
+    <w:link w:val="Heading7Char"/>
+    <w:uiPriority w:val="9"/>
+    <w:unhideWhenUsed/>
+    <w:qFormat/>
+    <w:rsid w:val="00CF22BB"/>
+    <w:pPr>
+      <w:keepNext/>
+      <w:keepLines/>
+      <w:spacing w:before="40" w:after="0"/>
+      <w:outlineLvl w:val="6"/>
+    </w:pPr>
+    <w:rPr>
+      <w:rFonts w:asciiTheme="majorHAnsi" w:eastAsiaTheme="majorEastAsia" w:hAnsiTheme="majorHAnsi" w:cstheme="majorBidi"/>
+      <w:i/>
+      <w:iCs/>
+      <w:color w:val="1F4D78" w:themeColor="accent1" w:themeShade="7F"/>
+    </w:rPr>
+  </w:style>
   <w:style w:type="character" w:default="1" w:styleId="DefaultParagraphFont">
     <w:name w:val="Default Paragraph Font"/>
     <w:uiPriority w:val="1"/>
@@ -1850,6 +3829,105 @@
       <w:iCs/>
       <w:color w:val="5B9BD5" w:themeColor="accent1"/>
     </w:rPr>
+  </w:style>
+  <w:style w:type="character" w:customStyle="1" w:styleId="Heading5Char">
+    <w:name w:val="Heading 5 Char"/>
+    <w:basedOn w:val="DefaultParagraphFont"/>
+    <w:link w:val="Heading5"/>
+    <w:uiPriority w:val="9"/>
+    <w:rsid w:val="00CF22BB"/>
+    <w:rPr>
+      <w:rFonts w:asciiTheme="majorHAnsi" w:eastAsiaTheme="majorEastAsia" w:hAnsiTheme="majorHAnsi" w:cstheme="majorBidi"/>
+      <w:color w:val="2E74B5" w:themeColor="accent1" w:themeShade="BF"/>
+    </w:rPr>
+  </w:style>
+  <w:style w:type="character" w:customStyle="1" w:styleId="Heading6Char">
+    <w:name w:val="Heading 6 Char"/>
+    <w:basedOn w:val="DefaultParagraphFont"/>
+    <w:link w:val="Heading6"/>
+    <w:uiPriority w:val="9"/>
+    <w:rsid w:val="00CF22BB"/>
+    <w:rPr>
+      <w:rFonts w:asciiTheme="majorHAnsi" w:eastAsiaTheme="majorEastAsia" w:hAnsiTheme="majorHAnsi" w:cstheme="majorBidi"/>
+      <w:color w:val="1F4D78" w:themeColor="accent1" w:themeShade="7F"/>
+    </w:rPr>
+  </w:style>
+  <w:style w:type="character" w:customStyle="1" w:styleId="Heading7Char">
+    <w:name w:val="Heading 7 Char"/>
+    <w:basedOn w:val="DefaultParagraphFont"/>
+    <w:link w:val="Heading7"/>
+    <w:uiPriority w:val="9"/>
+    <w:rsid w:val="00CF22BB"/>
+    <w:rPr>
+      <w:rFonts w:asciiTheme="majorHAnsi" w:eastAsiaTheme="majorEastAsia" w:hAnsiTheme="majorHAnsi" w:cstheme="majorBidi"/>
+      <w:i/>
+      <w:iCs/>
+      <w:color w:val="1F4D78" w:themeColor="accent1" w:themeShade="7F"/>
+    </w:rPr>
+  </w:style>
+  <w:style w:type="paragraph" w:styleId="HTMLPreformatted">
+    <w:name w:val="HTML Preformatted"/>
+    <w:basedOn w:val="Normal"/>
+    <w:link w:val="HTMLPreformattedChar"/>
+    <w:uiPriority w:val="99"/>
+    <w:unhideWhenUsed/>
+    <w:rsid w:val="003613B2"/>
+    <w:pPr>
+      <w:tabs>
+        <w:tab w:val="left" w:pos="916"/>
+        <w:tab w:val="left" w:pos="1832"/>
+        <w:tab w:val="left" w:pos="2748"/>
+        <w:tab w:val="left" w:pos="3664"/>
+        <w:tab w:val="left" w:pos="4580"/>
+        <w:tab w:val="left" w:pos="5496"/>
+        <w:tab w:val="left" w:pos="6412"/>
+        <w:tab w:val="left" w:pos="7328"/>
+        <w:tab w:val="left" w:pos="8244"/>
+        <w:tab w:val="left" w:pos="9160"/>
+        <w:tab w:val="left" w:pos="10076"/>
+        <w:tab w:val="left" w:pos="10992"/>
+        <w:tab w:val="left" w:pos="11908"/>
+        <w:tab w:val="left" w:pos="12824"/>
+        <w:tab w:val="left" w:pos="13740"/>
+        <w:tab w:val="left" w:pos="14656"/>
+      </w:tabs>
+      <w:spacing w:after="0" w:line="240" w:lineRule="auto"/>
+    </w:pPr>
+    <w:rPr>
+      <w:rFonts w:ascii="Courier New" w:eastAsia="Times New Roman" w:hAnsi="Courier New" w:cs="Courier New"/>
+      <w:sz w:val="20"/>
+      <w:szCs w:val="20"/>
+      <w:lang w:eastAsia="en-GB"/>
+    </w:rPr>
+  </w:style>
+  <w:style w:type="character" w:customStyle="1" w:styleId="HTMLPreformattedChar">
+    <w:name w:val="HTML Preformatted Char"/>
+    <w:basedOn w:val="DefaultParagraphFont"/>
+    <w:link w:val="HTMLPreformatted"/>
+    <w:uiPriority w:val="99"/>
+    <w:rsid w:val="003613B2"/>
+    <w:rPr>
+      <w:rFonts w:ascii="Courier New" w:eastAsia="Times New Roman" w:hAnsi="Courier New" w:cs="Courier New"/>
+      <w:sz w:val="20"/>
+      <w:szCs w:val="20"/>
+      <w:lang w:eastAsia="en-GB"/>
+    </w:rPr>
+  </w:style>
+  <w:style w:type="character" w:styleId="Hyperlink">
+    <w:name w:val="Hyperlink"/>
+    <w:basedOn w:val="DefaultParagraphFont"/>
+    <w:uiPriority w:val="99"/>
+    <w:unhideWhenUsed/>
+    <w:rsid w:val="00DF16AF"/>
+    <w:rPr>
+      <w:color w:val="0000FF"/>
+      <w:u w:val="single"/>
+    </w:rPr>
+  </w:style>
+  <w:style w:type="character" w:customStyle="1" w:styleId="sig-kw">
+    <w:name w:val="sig-kw"/>
+    <w:basedOn w:val="DefaultParagraphFont"/>
+    <w:rsid w:val="00DF16AF"/>
   </w:style>
 </w:styles>
 </file>

</xml_diff>